<commit_message>
Add user mock-up folder
</commit_message>
<xml_diff>
--- a/Group3AppIdea.docx
+++ b/Group3AppIdea.docx
@@ -45,7 +45,10 @@
         <w:t>Group Members:</w:t>
       </w:r>
     </w:p>
-    <w:p/>
+    <w:p>
+      <w:bookmarkStart w:id="0" w:name="_GoBack"/>
+      <w:bookmarkEnd w:id="0"/>
+    </w:p>
     <w:p>
       <w:pPr>
         <w:pStyle w:val="ListParagraph"/>
@@ -285,12 +288,7 @@
         <w:t xml:space="preserve"> </w:t>
       </w:r>
       <w:r>
-        <w:t>Users will be able to generat</w:t>
-      </w:r>
-      <w:bookmarkStart w:id="0" w:name="_GoBack"/>
-      <w:bookmarkEnd w:id="0"/>
-      <w:r>
-        <w:t>e itemized transaction reports and export their financial data.</w:t>
+        <w:t>Users will be able to generate itemized transaction reports and export their financial data.</w:t>
       </w:r>
       <w:r>
         <w:t xml:space="preserve"> </w:t>
@@ -569,6 +567,9 @@
       <w:proofErr w:type="spellEnd"/>
       <w:r>
         <w:t xml:space="preserve"> subscription, etc.)</w:t>
+      </w:r>
+      <w:r>
+        <w:t xml:space="preserve"> and then builds a budget</w:t>
       </w:r>
     </w:p>
     <w:p>
@@ -1449,7 +1450,7 @@
     </w:rPrDefault>
     <w:pPrDefault/>
   </w:docDefaults>
-  <w:latentStyles w:defLockedState="0" w:defUIPriority="99" w:defSemiHidden="0" w:defUnhideWhenUsed="0" w:defQFormat="0" w:count="381">
+  <w:latentStyles w:defLockedState="0" w:defUIPriority="99" w:defSemiHidden="0" w:defUnhideWhenUsed="0" w:defQFormat="0" w:count="382">
     <w:lsdException w:name="Normal" w:uiPriority="0" w:qFormat="1"/>
     <w:lsdException w:name="heading 1" w:uiPriority="9" w:qFormat="1"/>
     <w:lsdException w:name="heading 2" w:semiHidden="1" w:uiPriority="9" w:unhideWhenUsed="1" w:qFormat="1"/>
@@ -1555,7 +1556,6 @@
     <w:lsdException w:name="HTML Sample" w:semiHidden="1" w:unhideWhenUsed="1"/>
     <w:lsdException w:name="HTML Typewriter" w:semiHidden="1" w:unhideWhenUsed="1"/>
     <w:lsdException w:name="HTML Variable" w:semiHidden="1" w:unhideWhenUsed="1"/>
-    <w:lsdException w:name="Normal Table" w:semiHidden="1" w:unhideWhenUsed="1"/>
     <w:lsdException w:name="annotation subject" w:semiHidden="1" w:unhideWhenUsed="1"/>
     <w:lsdException w:name="No List" w:semiHidden="1" w:unhideWhenUsed="1"/>
     <w:lsdException w:name="Outline List 1" w:semiHidden="1" w:unhideWhenUsed="1"/>
@@ -1602,10 +1602,8 @@
     <w:lsdException w:name="Table Subtle 2" w:semiHidden="1" w:unhideWhenUsed="1"/>
     <w:lsdException w:name="Table Web 1" w:semiHidden="1" w:unhideWhenUsed="1"/>
     <w:lsdException w:name="Table Web 2" w:semiHidden="1" w:unhideWhenUsed="1"/>
-    <w:lsdException w:name="Table Web 3" w:semiHidden="1" w:unhideWhenUsed="1"/>
     <w:lsdException w:name="Balloon Text" w:semiHidden="1" w:unhideWhenUsed="1"/>
     <w:lsdException w:name="Table Grid" w:uiPriority="39"/>
-    <w:lsdException w:name="Table Theme" w:semiHidden="1" w:unhideWhenUsed="1"/>
     <w:lsdException w:name="Note Level 1" w:semiHidden="1" w:unhideWhenUsed="1"/>
     <w:lsdException w:name="Note Level 2" w:semiHidden="1" w:unhideWhenUsed="1"/>
     <w:lsdException w:name="Note Level 3" w:semiHidden="1" w:unhideWhenUsed="1"/>
@@ -1831,6 +1829,7 @@
     <w:lsdException w:name="List Table 6 Colorful Accent 6" w:uiPriority="51"/>
     <w:lsdException w:name="List Table 7 Colorful Accent 6" w:uiPriority="52"/>
     <w:lsdException w:name="Mention" w:semiHidden="1" w:unhideWhenUsed="1"/>
+    <w:lsdException w:name="Smart Hyperlink" w:semiHidden="1" w:unhideWhenUsed="1"/>
   </w:latentStyles>
   <w:style w:type="paragraph" w:default="1" w:styleId="Normal">
     <w:name w:val="Normal"/>

</xml_diff>